<commit_message>
uiterlijk en kleine aanpassingen
</commit_message>
<xml_diff>
--- a/docs/Product Backlog/Product Backlog.docx
+++ b/docs/Product Backlog/Product Backlog.docx
@@ -16,14 +16,12 @@
       <w:proofErr w:type="spellEnd"/>
     </w:p>
     <w:p>
-      <w:r>
-        <w:t xml:space="preserve">Must </w:t>
-      </w:r>
-      <w:proofErr w:type="spellStart"/>
-      <w:r>
-        <w:t>haves</w:t>
-      </w:r>
-      <w:proofErr w:type="spellEnd"/>
+      <w:pPr>
+        <w:pStyle w:val="Kop3"/>
+      </w:pPr>
+      <w:r>
+        <w:t>Must have</w:t>
+      </w:r>
     </w:p>
     <w:p>
       <w:pPr>
@@ -121,124 +119,123 @@
         </w:numPr>
       </w:pPr>
       <w:r>
-        <w:t>Ten alle</w:t>
+        <w:t>Ten allen tijden het proces kunnen afbreken</w:t>
+      </w:r>
+    </w:p>
+    <w:p>
+      <w:pPr>
+        <w:pStyle w:val="Lijstalinea"/>
+        <w:numPr>
+          <w:ilvl w:val="2"/>
+          <w:numId w:val="1"/>
+        </w:numPr>
+      </w:pPr>
+      <w:r>
+        <w:t>Te weinig saldo melden</w:t>
+      </w:r>
+    </w:p>
+    <w:p>
+      <w:pPr>
+        <w:pStyle w:val="Lijstalinea"/>
+        <w:numPr>
+          <w:ilvl w:val="1"/>
+          <w:numId w:val="1"/>
+        </w:numPr>
+      </w:pPr>
+      <w:r>
+        <w:t>werking</w:t>
+      </w:r>
+    </w:p>
+    <w:p>
+      <w:pPr>
+        <w:pStyle w:val="Lijstalinea"/>
+        <w:numPr>
+          <w:ilvl w:val="2"/>
+          <w:numId w:val="1"/>
+        </w:numPr>
+      </w:pPr>
+      <w:r>
+        <w:t>Kunnen pinnen</w:t>
+      </w:r>
+    </w:p>
+    <w:p>
+      <w:pPr>
+        <w:pStyle w:val="Lijstalinea"/>
+        <w:numPr>
+          <w:ilvl w:val="2"/>
+          <w:numId w:val="1"/>
+        </w:numPr>
+      </w:pPr>
+      <w:r>
+        <w:t>Bij 3x fout pas blokkeren</w:t>
+      </w:r>
+    </w:p>
+    <w:p>
+      <w:pPr>
+        <w:pStyle w:val="Lijstalinea"/>
+        <w:numPr>
+          <w:ilvl w:val="1"/>
+          <w:numId w:val="1"/>
+        </w:numPr>
+      </w:pPr>
+      <w:r>
+        <w:t>Functioneel ontwerp</w:t>
+      </w:r>
+    </w:p>
+    <w:p>
+      <w:pPr>
+        <w:pStyle w:val="Lijstalinea"/>
+        <w:numPr>
+          <w:ilvl w:val="0"/>
+          <w:numId w:val="1"/>
+        </w:numPr>
+      </w:pPr>
+      <w:r>
+        <w:t>Server</w:t>
+      </w:r>
+    </w:p>
+    <w:p>
+      <w:pPr>
+        <w:pStyle w:val="Lijstalinea"/>
+        <w:numPr>
+          <w:ilvl w:val="1"/>
+          <w:numId w:val="1"/>
+        </w:numPr>
+      </w:pPr>
+      <w:r>
+        <w:t>Hardware</w:t>
+      </w:r>
+    </w:p>
+    <w:p>
+      <w:pPr>
+        <w:pStyle w:val="Lijstalinea"/>
+        <w:numPr>
+          <w:ilvl w:val="2"/>
+          <w:numId w:val="1"/>
+        </w:numPr>
+      </w:pPr>
+      <w:r>
+        <w:t>Server (via school)</w:t>
+      </w:r>
+    </w:p>
+    <w:p>
+      <w:pPr>
+        <w:pStyle w:val="Lijstalinea"/>
+        <w:numPr>
+          <w:ilvl w:val="1"/>
+          <w:numId w:val="1"/>
+        </w:numPr>
+      </w:pPr>
+      <w:r>
+        <w:t>Opslag gegevens</w:t>
       </w:r>
       <w:bookmarkStart w:id="0" w:name="_GoBack"/>
       <w:bookmarkEnd w:id="0"/>
-      <w:r>
-        <w:t>n tijden het proces kunnen afbreken</w:t>
-      </w:r>
-    </w:p>
-    <w:p>
-      <w:pPr>
-        <w:pStyle w:val="Lijstalinea"/>
-        <w:numPr>
-          <w:ilvl w:val="2"/>
-          <w:numId w:val="1"/>
-        </w:numPr>
-      </w:pPr>
-      <w:r>
-        <w:t>Te weinig saldo melden</w:t>
-      </w:r>
-    </w:p>
-    <w:p>
-      <w:pPr>
-        <w:pStyle w:val="Lijstalinea"/>
-        <w:numPr>
-          <w:ilvl w:val="1"/>
-          <w:numId w:val="1"/>
-        </w:numPr>
-      </w:pPr>
-      <w:r>
-        <w:t>werking</w:t>
-      </w:r>
-    </w:p>
-    <w:p>
-      <w:pPr>
-        <w:pStyle w:val="Lijstalinea"/>
-        <w:numPr>
-          <w:ilvl w:val="2"/>
-          <w:numId w:val="1"/>
-        </w:numPr>
-      </w:pPr>
-      <w:r>
-        <w:t>Kunnen pinnen</w:t>
-      </w:r>
-    </w:p>
-    <w:p>
-      <w:pPr>
-        <w:pStyle w:val="Lijstalinea"/>
-        <w:numPr>
-          <w:ilvl w:val="2"/>
-          <w:numId w:val="1"/>
-        </w:numPr>
-      </w:pPr>
-      <w:r>
-        <w:t>Bij 3x fout pas blokkeren</w:t>
-      </w:r>
-    </w:p>
-    <w:p>
-      <w:pPr>
-        <w:pStyle w:val="Lijstalinea"/>
-        <w:numPr>
-          <w:ilvl w:val="1"/>
-          <w:numId w:val="1"/>
-        </w:numPr>
-      </w:pPr>
-      <w:r>
-        <w:t>Functioneel ontwerp</w:t>
-      </w:r>
-    </w:p>
-    <w:p>
-      <w:pPr>
-        <w:pStyle w:val="Lijstalinea"/>
-        <w:numPr>
-          <w:ilvl w:val="0"/>
-          <w:numId w:val="1"/>
-        </w:numPr>
-      </w:pPr>
-      <w:r>
-        <w:t>Server</w:t>
-      </w:r>
-    </w:p>
-    <w:p>
-      <w:pPr>
-        <w:pStyle w:val="Lijstalinea"/>
-        <w:numPr>
-          <w:ilvl w:val="1"/>
-          <w:numId w:val="1"/>
-        </w:numPr>
-      </w:pPr>
-      <w:r>
-        <w:t>Hardware</w:t>
-      </w:r>
-    </w:p>
-    <w:p>
-      <w:pPr>
-        <w:pStyle w:val="Lijstalinea"/>
-        <w:numPr>
-          <w:ilvl w:val="2"/>
-          <w:numId w:val="1"/>
-        </w:numPr>
-      </w:pPr>
-      <w:r>
-        <w:t>Server (via school)</w:t>
-      </w:r>
-    </w:p>
-    <w:p>
-      <w:pPr>
-        <w:pStyle w:val="Lijstalinea"/>
-        <w:numPr>
-          <w:ilvl w:val="1"/>
-          <w:numId w:val="1"/>
-        </w:numPr>
-      </w:pPr>
-      <w:r>
-        <w:t>Opslag gegevens</w:t>
-      </w:r>
-    </w:p>
-    <w:p/>
-    <w:p>
+    </w:p>
+    <w:p>
+      <w:pPr>
+        <w:pStyle w:val="Kop3"/>
+      </w:pPr>
       <w:proofErr w:type="spellStart"/>
       <w:r>
         <w:t>Could</w:t>
@@ -308,8 +305,10 @@
         <w:t>Terugkeren naar het beginscherm</w:t>
       </w:r>
     </w:p>
-    <w:p/>
-    <w:p>
+    <w:p>
+      <w:pPr>
+        <w:pStyle w:val="Kop3"/>
+      </w:pPr>
       <w:proofErr w:type="spellStart"/>
       <w:r>
         <w:t>Should</w:t>
@@ -372,8 +371,10 @@
         <w:t xml:space="preserve"> menu</w:t>
       </w:r>
     </w:p>
-    <w:p/>
-    <w:p>
+    <w:p>
+      <w:pPr>
+        <w:pStyle w:val="Kop3"/>
+      </w:pPr>
       <w:proofErr w:type="spellStart"/>
       <w:r>
         <w:t>Would</w:t>
@@ -481,45 +482,93 @@
 <w:numbering xmlns:wpc="http://schemas.microsoft.com/office/word/2010/wordprocessingCanvas" xmlns:mc="http://schemas.openxmlformats.org/markup-compatibility/2006" xmlns:o="urn:schemas-microsoft-com:office:office" xmlns:r="http://schemas.openxmlformats.org/officeDocument/2006/relationships" xmlns:m="http://schemas.openxmlformats.org/officeDocument/2006/math" xmlns:v="urn:schemas-microsoft-com:vml" xmlns:wp14="http://schemas.microsoft.com/office/word/2010/wordprocessingDrawing" xmlns:wp="http://schemas.openxmlformats.org/drawingml/2006/wordprocessingDrawing" xmlns:w10="urn:schemas-microsoft-com:office:word" xmlns:w="http://schemas.openxmlformats.org/wordprocessingml/2006/main" xmlns:w14="http://schemas.microsoft.com/office/word/2010/wordml" xmlns:w15="http://schemas.microsoft.com/office/word/2012/wordml" xmlns:wpg="http://schemas.microsoft.com/office/word/2010/wordprocessingGroup" xmlns:wpi="http://schemas.microsoft.com/office/word/2010/wordprocessingInk" xmlns:wne="http://schemas.microsoft.com/office/word/2006/wordml" xmlns:wps="http://schemas.microsoft.com/office/word/2010/wordprocessingShape" mc:Ignorable="w14 w15 wp14">
   <w:abstractNum w:abstractNumId="0" w15:restartNumberingAfterBreak="0">
     <w:nsid w:val="0DC331DF"/>
-    <w:multiLevelType w:val="hybridMultilevel"/>
-    <w:tmpl w:val="4BC6834A"/>
-    <w:lvl w:ilvl="0" w:tplc="04130001">
+    <w:multiLevelType w:val="multilevel"/>
+    <w:tmpl w:val="04130021"/>
+    <w:lvl w:ilvl="0">
+      <w:start w:val="1"/>
+      <w:numFmt w:val="bullet"/>
+      <w:lvlText w:val=""/>
+      <w:lvlJc w:val="left"/>
+      <w:pPr>
+        <w:ind w:left="360" w:hanging="360"/>
+      </w:pPr>
+      <w:rPr>
+        <w:rFonts w:ascii="Wingdings" w:hAnsi="Wingdings" w:hint="default"/>
+      </w:rPr>
+    </w:lvl>
+    <w:lvl w:ilvl="1">
+      <w:start w:val="1"/>
+      <w:numFmt w:val="bullet"/>
+      <w:lvlText w:val=""/>
+      <w:lvlJc w:val="left"/>
+      <w:pPr>
+        <w:ind w:left="720" w:hanging="360"/>
+      </w:pPr>
+      <w:rPr>
+        <w:rFonts w:ascii="Wingdings" w:hAnsi="Wingdings" w:hint="default"/>
+      </w:rPr>
+    </w:lvl>
+    <w:lvl w:ilvl="2">
+      <w:start w:val="1"/>
+      <w:numFmt w:val="bullet"/>
+      <w:lvlText w:val=""/>
+      <w:lvlJc w:val="left"/>
+      <w:pPr>
+        <w:ind w:left="1080" w:hanging="360"/>
+      </w:pPr>
+      <w:rPr>
+        <w:rFonts w:ascii="Wingdings" w:hAnsi="Wingdings" w:hint="default"/>
+      </w:rPr>
+    </w:lvl>
+    <w:lvl w:ilvl="3">
       <w:start w:val="1"/>
       <w:numFmt w:val="bullet"/>
       <w:lvlText w:val=""/>
       <w:lvlJc w:val="left"/>
       <w:pPr>
-        <w:ind w:left="720" w:hanging="360"/>
+        <w:ind w:left="1440" w:hanging="360"/>
       </w:pPr>
       <w:rPr>
         <w:rFonts w:ascii="Symbol" w:hAnsi="Symbol" w:hint="default"/>
       </w:rPr>
     </w:lvl>
-    <w:lvl w:ilvl="1" w:tplc="04130003">
-      <w:start w:val="1"/>
-      <w:numFmt w:val="bullet"/>
-      <w:lvlText w:val="o"/>
-      <w:lvlJc w:val="left"/>
-      <w:pPr>
-        <w:ind w:left="1440" w:hanging="360"/>
-      </w:pPr>
-      <w:rPr>
-        <w:rFonts w:ascii="Courier New" w:hAnsi="Courier New" w:cs="Courier New" w:hint="default"/>
-      </w:rPr>
-    </w:lvl>
-    <w:lvl w:ilvl="2" w:tplc="04130005">
+    <w:lvl w:ilvl="4">
+      <w:start w:val="1"/>
+      <w:numFmt w:val="bullet"/>
+      <w:lvlText w:val=""/>
+      <w:lvlJc w:val="left"/>
+      <w:pPr>
+        <w:ind w:left="1800" w:hanging="360"/>
+      </w:pPr>
+      <w:rPr>
+        <w:rFonts w:ascii="Symbol" w:hAnsi="Symbol" w:hint="default"/>
+      </w:rPr>
+    </w:lvl>
+    <w:lvl w:ilvl="5">
+      <w:start w:val="1"/>
+      <w:numFmt w:val="bullet"/>
+      <w:lvlText w:val=""/>
+      <w:lvlJc w:val="left"/>
+      <w:pPr>
+        <w:ind w:left="2160" w:hanging="360"/>
+      </w:pPr>
+      <w:rPr>
+        <w:rFonts w:ascii="Wingdings" w:hAnsi="Wingdings" w:hint="default"/>
+      </w:rPr>
+    </w:lvl>
+    <w:lvl w:ilvl="6">
       <w:start w:val="1"/>
       <w:numFmt w:val="bullet"/>
       <w:lvlText w:val=""/>
       <w:lvlJc w:val="left"/>
       <w:pPr>
-        <w:ind w:left="2160" w:hanging="360"/>
+        <w:ind w:left="2520" w:hanging="360"/>
       </w:pPr>
       <w:rPr>
         <w:rFonts w:ascii="Wingdings" w:hAnsi="Wingdings" w:hint="default"/>
       </w:rPr>
     </w:lvl>
-    <w:lvl w:ilvl="3" w:tplc="04130001" w:tentative="1">
+    <w:lvl w:ilvl="7">
       <w:start w:val="1"/>
       <w:numFmt w:val="bullet"/>
       <w:lvlText w:val=""/>
@@ -531,64 +580,16 @@
         <w:rFonts w:ascii="Symbol" w:hAnsi="Symbol" w:hint="default"/>
       </w:rPr>
     </w:lvl>
-    <w:lvl w:ilvl="4" w:tplc="04130003" w:tentative="1">
-      <w:start w:val="1"/>
-      <w:numFmt w:val="bullet"/>
-      <w:lvlText w:val="o"/>
-      <w:lvlJc w:val="left"/>
-      <w:pPr>
-        <w:ind w:left="3600" w:hanging="360"/>
-      </w:pPr>
-      <w:rPr>
-        <w:rFonts w:ascii="Courier New" w:hAnsi="Courier New" w:cs="Courier New" w:hint="default"/>
-      </w:rPr>
-    </w:lvl>
-    <w:lvl w:ilvl="5" w:tplc="04130005" w:tentative="1">
-      <w:start w:val="1"/>
-      <w:numFmt w:val="bullet"/>
-      <w:lvlText w:val=""/>
-      <w:lvlJc w:val="left"/>
-      <w:pPr>
-        <w:ind w:left="4320" w:hanging="360"/>
-      </w:pPr>
-      <w:rPr>
-        <w:rFonts w:ascii="Wingdings" w:hAnsi="Wingdings" w:hint="default"/>
-      </w:rPr>
-    </w:lvl>
-    <w:lvl w:ilvl="6" w:tplc="04130001" w:tentative="1">
-      <w:start w:val="1"/>
-      <w:numFmt w:val="bullet"/>
-      <w:lvlText w:val=""/>
-      <w:lvlJc w:val="left"/>
-      <w:pPr>
-        <w:ind w:left="5040" w:hanging="360"/>
+    <w:lvl w:ilvl="8">
+      <w:start w:val="1"/>
+      <w:numFmt w:val="bullet"/>
+      <w:lvlText w:val=""/>
+      <w:lvlJc w:val="left"/>
+      <w:pPr>
+        <w:ind w:left="3240" w:hanging="360"/>
       </w:pPr>
       <w:rPr>
         <w:rFonts w:ascii="Symbol" w:hAnsi="Symbol" w:hint="default"/>
-      </w:rPr>
-    </w:lvl>
-    <w:lvl w:ilvl="7" w:tplc="04130003" w:tentative="1">
-      <w:start w:val="1"/>
-      <w:numFmt w:val="bullet"/>
-      <w:lvlText w:val="o"/>
-      <w:lvlJc w:val="left"/>
-      <w:pPr>
-        <w:ind w:left="5760" w:hanging="360"/>
-      </w:pPr>
-      <w:rPr>
-        <w:rFonts w:ascii="Courier New" w:hAnsi="Courier New" w:cs="Courier New" w:hint="default"/>
-      </w:rPr>
-    </w:lvl>
-    <w:lvl w:ilvl="8" w:tplc="04130005" w:tentative="1">
-      <w:start w:val="1"/>
-      <w:numFmt w:val="bullet"/>
-      <w:lvlText w:val=""/>
-      <w:lvlJc w:val="left"/>
-      <w:pPr>
-        <w:ind w:left="6480" w:hanging="360"/>
-      </w:pPr>
-      <w:rPr>
-        <w:rFonts w:ascii="Wingdings" w:hAnsi="Wingdings" w:hint="default"/>
       </w:rPr>
     </w:lvl>
   </w:abstractNum>
@@ -707,45 +708,93 @@
   </w:abstractNum>
   <w:abstractNum w:abstractNumId="2" w15:restartNumberingAfterBreak="0">
     <w:nsid w:val="1A3E6D4D"/>
-    <w:multiLevelType w:val="hybridMultilevel"/>
-    <w:tmpl w:val="BD2CCC60"/>
-    <w:lvl w:ilvl="0" w:tplc="04130001">
+    <w:multiLevelType w:val="multilevel"/>
+    <w:tmpl w:val="04130021"/>
+    <w:lvl w:ilvl="0">
+      <w:start w:val="1"/>
+      <w:numFmt w:val="bullet"/>
+      <w:lvlText w:val=""/>
+      <w:lvlJc w:val="left"/>
+      <w:pPr>
+        <w:ind w:left="360" w:hanging="360"/>
+      </w:pPr>
+      <w:rPr>
+        <w:rFonts w:ascii="Wingdings" w:hAnsi="Wingdings" w:hint="default"/>
+      </w:rPr>
+    </w:lvl>
+    <w:lvl w:ilvl="1">
+      <w:start w:val="1"/>
+      <w:numFmt w:val="bullet"/>
+      <w:lvlText w:val=""/>
+      <w:lvlJc w:val="left"/>
+      <w:pPr>
+        <w:ind w:left="720" w:hanging="360"/>
+      </w:pPr>
+      <w:rPr>
+        <w:rFonts w:ascii="Wingdings" w:hAnsi="Wingdings" w:hint="default"/>
+      </w:rPr>
+    </w:lvl>
+    <w:lvl w:ilvl="2">
+      <w:start w:val="1"/>
+      <w:numFmt w:val="bullet"/>
+      <w:lvlText w:val=""/>
+      <w:lvlJc w:val="left"/>
+      <w:pPr>
+        <w:ind w:left="1080" w:hanging="360"/>
+      </w:pPr>
+      <w:rPr>
+        <w:rFonts w:ascii="Wingdings" w:hAnsi="Wingdings" w:hint="default"/>
+      </w:rPr>
+    </w:lvl>
+    <w:lvl w:ilvl="3">
       <w:start w:val="1"/>
       <w:numFmt w:val="bullet"/>
       <w:lvlText w:val=""/>
       <w:lvlJc w:val="left"/>
       <w:pPr>
-        <w:ind w:left="720" w:hanging="360"/>
+        <w:ind w:left="1440" w:hanging="360"/>
       </w:pPr>
       <w:rPr>
         <w:rFonts w:ascii="Symbol" w:hAnsi="Symbol" w:hint="default"/>
       </w:rPr>
     </w:lvl>
-    <w:lvl w:ilvl="1" w:tplc="04130003">
-      <w:start w:val="1"/>
-      <w:numFmt w:val="bullet"/>
-      <w:lvlText w:val="o"/>
-      <w:lvlJc w:val="left"/>
-      <w:pPr>
-        <w:ind w:left="1440" w:hanging="360"/>
-      </w:pPr>
-      <w:rPr>
-        <w:rFonts w:ascii="Courier New" w:hAnsi="Courier New" w:cs="Courier New" w:hint="default"/>
-      </w:rPr>
-    </w:lvl>
-    <w:lvl w:ilvl="2" w:tplc="04130005">
+    <w:lvl w:ilvl="4">
+      <w:start w:val="1"/>
+      <w:numFmt w:val="bullet"/>
+      <w:lvlText w:val=""/>
+      <w:lvlJc w:val="left"/>
+      <w:pPr>
+        <w:ind w:left="1800" w:hanging="360"/>
+      </w:pPr>
+      <w:rPr>
+        <w:rFonts w:ascii="Symbol" w:hAnsi="Symbol" w:hint="default"/>
+      </w:rPr>
+    </w:lvl>
+    <w:lvl w:ilvl="5">
+      <w:start w:val="1"/>
+      <w:numFmt w:val="bullet"/>
+      <w:lvlText w:val=""/>
+      <w:lvlJc w:val="left"/>
+      <w:pPr>
+        <w:ind w:left="2160" w:hanging="360"/>
+      </w:pPr>
+      <w:rPr>
+        <w:rFonts w:ascii="Wingdings" w:hAnsi="Wingdings" w:hint="default"/>
+      </w:rPr>
+    </w:lvl>
+    <w:lvl w:ilvl="6">
       <w:start w:val="1"/>
       <w:numFmt w:val="bullet"/>
       <w:lvlText w:val=""/>
       <w:lvlJc w:val="left"/>
       <w:pPr>
-        <w:ind w:left="2160" w:hanging="360"/>
+        <w:ind w:left="2520" w:hanging="360"/>
       </w:pPr>
       <w:rPr>
         <w:rFonts w:ascii="Wingdings" w:hAnsi="Wingdings" w:hint="default"/>
       </w:rPr>
     </w:lvl>
-    <w:lvl w:ilvl="3" w:tplc="04130001" w:tentative="1">
+    <w:lvl w:ilvl="7">
       <w:start w:val="1"/>
       <w:numFmt w:val="bullet"/>
       <w:lvlText w:val=""/>
@@ -757,64 +806,16 @@
         <w:rFonts w:ascii="Symbol" w:hAnsi="Symbol" w:hint="default"/>
       </w:rPr>
     </w:lvl>
-    <w:lvl w:ilvl="4" w:tplc="04130003" w:tentative="1">
-      <w:start w:val="1"/>
-      <w:numFmt w:val="bullet"/>
-      <w:lvlText w:val="o"/>
-      <w:lvlJc w:val="left"/>
-      <w:pPr>
-        <w:ind w:left="3600" w:hanging="360"/>
-      </w:pPr>
-      <w:rPr>
-        <w:rFonts w:ascii="Courier New" w:hAnsi="Courier New" w:cs="Courier New" w:hint="default"/>
-      </w:rPr>
-    </w:lvl>
-    <w:lvl w:ilvl="5" w:tplc="04130005" w:tentative="1">
-      <w:start w:val="1"/>
-      <w:numFmt w:val="bullet"/>
-      <w:lvlText w:val=""/>
-      <w:lvlJc w:val="left"/>
-      <w:pPr>
-        <w:ind w:left="4320" w:hanging="360"/>
-      </w:pPr>
-      <w:rPr>
-        <w:rFonts w:ascii="Wingdings" w:hAnsi="Wingdings" w:hint="default"/>
-      </w:rPr>
-    </w:lvl>
-    <w:lvl w:ilvl="6" w:tplc="04130001" w:tentative="1">
-      <w:start w:val="1"/>
-      <w:numFmt w:val="bullet"/>
-      <w:lvlText w:val=""/>
-      <w:lvlJc w:val="left"/>
-      <w:pPr>
-        <w:ind w:left="5040" w:hanging="360"/>
+    <w:lvl w:ilvl="8">
+      <w:start w:val="1"/>
+      <w:numFmt w:val="bullet"/>
+      <w:lvlText w:val=""/>
+      <w:lvlJc w:val="left"/>
+      <w:pPr>
+        <w:ind w:left="3240" w:hanging="360"/>
       </w:pPr>
       <w:rPr>
         <w:rFonts w:ascii="Symbol" w:hAnsi="Symbol" w:hint="default"/>
-      </w:rPr>
-    </w:lvl>
-    <w:lvl w:ilvl="7" w:tplc="04130003" w:tentative="1">
-      <w:start w:val="1"/>
-      <w:numFmt w:val="bullet"/>
-      <w:lvlText w:val="o"/>
-      <w:lvlJc w:val="left"/>
-      <w:pPr>
-        <w:ind w:left="5760" w:hanging="360"/>
-      </w:pPr>
-      <w:rPr>
-        <w:rFonts w:ascii="Courier New" w:hAnsi="Courier New" w:cs="Courier New" w:hint="default"/>
-      </w:rPr>
-    </w:lvl>
-    <w:lvl w:ilvl="8" w:tplc="04130005" w:tentative="1">
-      <w:start w:val="1"/>
-      <w:numFmt w:val="bullet"/>
-      <w:lvlText w:val=""/>
-      <w:lvlJc w:val="left"/>
-      <w:pPr>
-        <w:ind w:left="6480" w:hanging="360"/>
-      </w:pPr>
-      <w:rPr>
-        <w:rFonts w:ascii="Wingdings" w:hAnsi="Wingdings" w:hint="default"/>
       </w:rPr>
     </w:lvl>
   </w:abstractNum>
@@ -1245,6 +1246,50 @@
       <w:szCs w:val="32"/>
     </w:rPr>
   </w:style>
+  <w:style w:type="paragraph" w:styleId="Kop2">
+    <w:name w:val="heading 2"/>
+    <w:basedOn w:val="Standaard"/>
+    <w:next w:val="Standaard"/>
+    <w:link w:val="Kop2Char"/>
+    <w:uiPriority w:val="9"/>
+    <w:unhideWhenUsed/>
+    <w:qFormat/>
+    <w:rsid w:val="003A2D90"/>
+    <w:pPr>
+      <w:keepNext/>
+      <w:keepLines/>
+      <w:spacing w:before="40" w:after="0"/>
+      <w:outlineLvl w:val="1"/>
+    </w:pPr>
+    <w:rPr>
+      <w:rFonts w:asciiTheme="majorHAnsi" w:eastAsiaTheme="majorEastAsia" w:hAnsiTheme="majorHAnsi" w:cstheme="majorBidi"/>
+      <w:color w:val="2E74B5" w:themeColor="accent1" w:themeShade="BF"/>
+      <w:sz w:val="26"/>
+      <w:szCs w:val="26"/>
+    </w:rPr>
+  </w:style>
+  <w:style w:type="paragraph" w:styleId="Kop3">
+    <w:name w:val="heading 3"/>
+    <w:basedOn w:val="Standaard"/>
+    <w:next w:val="Standaard"/>
+    <w:link w:val="Kop3Char"/>
+    <w:uiPriority w:val="9"/>
+    <w:unhideWhenUsed/>
+    <w:qFormat/>
+    <w:rsid w:val="003A2D90"/>
+    <w:pPr>
+      <w:keepNext/>
+      <w:keepLines/>
+      <w:spacing w:before="40" w:after="0"/>
+      <w:outlineLvl w:val="2"/>
+    </w:pPr>
+    <w:rPr>
+      <w:rFonts w:asciiTheme="majorHAnsi" w:eastAsiaTheme="majorEastAsia" w:hAnsiTheme="majorHAnsi" w:cstheme="majorBidi"/>
+      <w:color w:val="1F4D78" w:themeColor="accent1" w:themeShade="7F"/>
+      <w:sz w:val="24"/>
+      <w:szCs w:val="24"/>
+    </w:rPr>
+  </w:style>
   <w:style w:type="character" w:default="1" w:styleId="Standaardalinea-lettertype">
     <w:name w:val="Default Paragraph Font"/>
     <w:uiPriority w:val="1"/>
@@ -1295,6 +1340,32 @@
       <w:ind w:left="720"/>
       <w:contextualSpacing/>
     </w:pPr>
+  </w:style>
+  <w:style w:type="character" w:customStyle="1" w:styleId="Kop2Char">
+    <w:name w:val="Kop 2 Char"/>
+    <w:basedOn w:val="Standaardalinea-lettertype"/>
+    <w:link w:val="Kop2"/>
+    <w:uiPriority w:val="9"/>
+    <w:rsid w:val="003A2D90"/>
+    <w:rPr>
+      <w:rFonts w:asciiTheme="majorHAnsi" w:eastAsiaTheme="majorEastAsia" w:hAnsiTheme="majorHAnsi" w:cstheme="majorBidi"/>
+      <w:color w:val="2E74B5" w:themeColor="accent1" w:themeShade="BF"/>
+      <w:sz w:val="26"/>
+      <w:szCs w:val="26"/>
+    </w:rPr>
+  </w:style>
+  <w:style w:type="character" w:customStyle="1" w:styleId="Kop3Char">
+    <w:name w:val="Kop 3 Char"/>
+    <w:basedOn w:val="Standaardalinea-lettertype"/>
+    <w:link w:val="Kop3"/>
+    <w:uiPriority w:val="9"/>
+    <w:rsid w:val="003A2D90"/>
+    <w:rPr>
+      <w:rFonts w:asciiTheme="majorHAnsi" w:eastAsiaTheme="majorEastAsia" w:hAnsiTheme="majorHAnsi" w:cstheme="majorBidi"/>
+      <w:color w:val="1F4D78" w:themeColor="accent1" w:themeShade="7F"/>
+      <w:sz w:val="24"/>
+      <w:szCs w:val="24"/>
+    </w:rPr>
   </w:style>
 </w:styles>
 </file>

</xml_diff>